<commit_message>
Just minor changes to Part 6
</commit_message>
<xml_diff>
--- a/Project 1 Report/Part6 LifeLearning.docx
+++ b/Project 1 Report/Part6 LifeLearning.docx
@@ -1,6 +1,6 @@
 
 <file path=word/document.xml><?xml version="1.0" encoding="utf-8"?>
-<w:document xmlns:ve="http://schemas.openxmlformats.org/markup-compatibility/2006" xmlns:o="urn:schemas-microsoft-com:office:office" xmlns:r="http://schemas.openxmlformats.org/officeDocument/2006/relationships" xmlns:m="http://schemas.openxmlformats.org/officeDocument/2006/math" xmlns:v="urn:schemas-microsoft-com:vml" xmlns:wp="http://schemas.openxmlformats.org/drawingml/2006/wordprocessingDrawing" xmlns:w10="urn:schemas-microsoft-com:office:word" xmlns:w="http://schemas.openxmlformats.org/wordprocessingml/2006/main" xmlns:wne="http://schemas.microsoft.com/office/word/2006/wordml">
+<w:document xmlns:wpc="http://schemas.microsoft.com/office/word/2010/wordprocessingCanvas" xmlns:mc="http://schemas.openxmlformats.org/markup-compatibility/2006" xmlns:o="urn:schemas-microsoft-com:office:office" xmlns:r="http://schemas.openxmlformats.org/officeDocument/2006/relationships" xmlns:m="http://schemas.openxmlformats.org/officeDocument/2006/math" xmlns:v="urn:schemas-microsoft-com:vml" xmlns:wp14="http://schemas.microsoft.com/office/word/2010/wordprocessingDrawing" xmlns:wp="http://schemas.openxmlformats.org/drawingml/2006/wordprocessingDrawing" xmlns:w10="urn:schemas-microsoft-com:office:word" xmlns:w="http://schemas.openxmlformats.org/wordprocessingml/2006/main" xmlns:w14="http://schemas.microsoft.com/office/word/2010/wordml" xmlns:wpg="http://schemas.microsoft.com/office/word/2010/wordprocessingGroup" xmlns:wpi="http://schemas.microsoft.com/office/word/2010/wordprocessingInk" xmlns:wne="http://schemas.microsoft.com/office/word/2006/wordml" xmlns:wps="http://schemas.microsoft.com/office/word/2010/wordprocessingShape" mc:Ignorable="w14 wp14">
   <w:body>
     <w:p>
       <w:pPr>
@@ -68,7 +68,10 @@
         <w:jc w:val="both"/>
       </w:pPr>
       <w:r>
-        <w:t xml:space="preserve">In order to overcome the problem, we learned to use of </w:t>
+        <w:t>In order to overcome</w:t>
+      </w:r>
+      <w:r>
+        <w:t xml:space="preserve"> the problem, we learned to use </w:t>
       </w:r>
       <w:proofErr w:type="spellStart"/>
       <w:r>
@@ -130,7 +133,13 @@
         <w:jc w:val="both"/>
       </w:pPr>
       <w:r>
-        <w:t xml:space="preserve">EECE 251 was very helpful because we gained an experience with soldering chips on the circuit board and we learned how to check the connection of soldered iron by using the Voltmeter. Moreover, for EECE 251 labs, we already designed and built an amplifier and a BJT circuit which were the major part of the hardware. </w:t>
+        <w:t xml:space="preserve">EECE 251 was very helpful because we gained an experience with soldering chips on the circuit board and we learned how to check the connection of soldered iron by using the </w:t>
+      </w:r>
+      <w:r>
+        <w:t>v</w:t>
+      </w:r>
+      <w:r>
+        <w:t xml:space="preserve">oltmeter. Moreover, for EECE 251 labs, we already designed and built an amplifier and a BJT circuit which were the major part of the hardware. </w:t>
       </w:r>
     </w:p>
     <w:p>
@@ -157,7 +166,54 @@
         <w:jc w:val="both"/>
       </w:pPr>
       <w:r>
-        <w:t xml:space="preserve">The group was consisted with six people and each one's task was very technical. In order to succeed as a group, we spent time creating a schedule and dividing our workload appropriately. Our group focus was time management. We knew in order to finish the project it would require a lot of our time but at the same time, we had other courses to keep up with. Also, we wanted to finish the project at least three days before the deadline. After we were aware of what was our goal, it was easy to put our commitment as a team and able to reach our goal. We learned to manage our task appropriately to our conditions. </w:t>
+        <w:t xml:space="preserve">The group consisted </w:t>
+      </w:r>
+      <w:r>
+        <w:t>of</w:t>
+      </w:r>
+      <w:r>
+        <w:t xml:space="preserve"> six people and each </w:t>
+      </w:r>
+      <w:r>
+        <w:t>membe</w:t>
+      </w:r>
+      <w:bookmarkStart w:id="0" w:name="_GoBack"/>
+      <w:bookmarkEnd w:id="0"/>
+      <w:r>
+        <w:t>r’s</w:t>
+      </w:r>
+      <w:r>
+        <w:t xml:space="preserve"> task was very technical. In order to succeed as a group, we spent time creating a schedule and dividing our workload appropriately. Our group focus was time management. We knew in order to finish the project it would require a lot of our time but at the same time, we had other courses to keep up with. Also, we wanted to finish the project at least three days before the deadline. After we were aware of what our goal</w:t>
+      </w:r>
+      <w:r>
+        <w:t>s</w:t>
+      </w:r>
+      <w:r>
+        <w:t xml:space="preserve"> </w:t>
+      </w:r>
+      <w:r>
+        <w:t>were</w:t>
+      </w:r>
+      <w:r>
+        <w:t xml:space="preserve">, it was easy to </w:t>
+      </w:r>
+      <w:r>
+        <w:t>be</w:t>
+      </w:r>
+      <w:r>
+        <w:t xml:space="preserve"> </w:t>
+      </w:r>
+      <w:r>
+        <w:t>committed</w:t>
+      </w:r>
+      <w:r>
+        <w:t xml:space="preserve"> </w:t>
+      </w:r>
+      <w:r>
+        <w:t>in order</w:t>
+      </w:r>
+      <w:r>
+        <w:t xml:space="preserve"> to reach our goal. We learned to manage our task appropriately to our conditions. </w:t>
       </w:r>
     </w:p>
     <w:sectPr>
@@ -171,7 +227,7 @@
 </file>
 
 <file path=word/styles.xml><?xml version="1.0" encoding="utf-8"?>
-<w:styles xmlns:r="http://schemas.openxmlformats.org/officeDocument/2006/relationships" xmlns:w="http://schemas.openxmlformats.org/wordprocessingml/2006/main">
+<w:styles xmlns:mc="http://schemas.openxmlformats.org/markup-compatibility/2006" xmlns:r="http://schemas.openxmlformats.org/officeDocument/2006/relationships" xmlns:w="http://schemas.openxmlformats.org/wordprocessingml/2006/main" xmlns:w14="http://schemas.microsoft.com/office/word/2010/wordml" mc:Ignorable="w14">
   <w:docDefaults>
     <w:rPrDefault>
       <w:rPr>
@@ -342,7 +398,6 @@
     <w:uiPriority w:val="99"/>
     <w:semiHidden/>
     <w:unhideWhenUsed/>
-    <w:qFormat/>
     <w:tblPr>
       <w:tblInd w:w="0" w:type="dxa"/>
       <w:tblCellMar>

</xml_diff>